<commit_message>
v3 etat_de_lart ( ajout projets: États-Unis et en Australie, Library Impact Data Project )
</commit_message>
<xml_diff>
--- a/T1_(MiNovembre)_veille_techno_analyse_eReputation/Etat de l'art .docx
+++ b/T1_(MiNovembre)_veille_techno_analyse_eReputation/Etat de l'art .docx
@@ -15,7 +15,6 @@
         <w:t xml:space="preserve">Etat de l’art </w:t>
       </w:r>
     </w:p>
-    <w:p/>
     <w:p/>
     <w:p/>
     <w:p>
@@ -51,6 +50,142 @@
       </w:r>
     </w:p>
     <w:p>
+      <w:r>
+        <w:t>Ce projet de l’université Huddersfield a pour but d’enquêter sur “ l'existence d’une corrélation statistiquement significative entre huit universités britanniques, les données d’activité de leurs bibliothèques ainsi que les résultats des étudiants”.</w:t>
+      </w:r>
+    </w:p>
+    <w:p/>
+    <w:p>
+      <w:r>
+        <w:t xml:space="preserve">Pour </w:t>
+      </w:r>
+      <w:r>
+        <w:t xml:space="preserve">se faire, l’université Huddersfield a examiné les données d'utilisation de 33 074 étudiants de premier cycle à travers huit universités britanniques. L’utilisation des ressources </w:t>
+      </w:r>
+      <w:proofErr w:type="spellStart"/>
+      <w:proofErr w:type="gramStart"/>
+      <w:r>
+        <w:t>électroniques,les</w:t>
+      </w:r>
+      <w:proofErr w:type="spellEnd"/>
+      <w:proofErr w:type="gramEnd"/>
+      <w:r>
+        <w:t xml:space="preserve"> statistiques d'emprunt aux bibliothèques ont été mesurés en</w:t>
+      </w:r>
+      <w:r>
+        <w:t xml:space="preserve"> fonction des diplômés.</w:t>
+      </w:r>
+    </w:p>
+    <w:p/>
+    <w:p>
+      <w:r>
+        <w:t xml:space="preserve">Afin d’étudier l’utilisation des ressources de la bibliothèque, l’université se base sur le questionnaire statistique annuel SCONUL. Pour mesurer l’optimisation, elle s’appuie sur trois indicateurs </w:t>
+      </w:r>
+      <w:proofErr w:type="gramStart"/>
+      <w:r>
+        <w:t>principaux:</w:t>
+      </w:r>
+      <w:proofErr w:type="gramEnd"/>
+    </w:p>
+    <w:p>
+      <w:pPr>
+        <w:numPr>
+          <w:ilvl w:val="0"/>
+          <w:numId w:val="2"/>
+        </w:numPr>
+        <w:contextualSpacing/>
+      </w:pPr>
+      <w:r>
+        <w:t>Les données du Gestio</w:t>
+      </w:r>
+      <w:r>
+        <w:t>nnaire de bibliothèque</w:t>
+      </w:r>
+    </w:p>
+    <w:p>
+      <w:pPr>
+        <w:numPr>
+          <w:ilvl w:val="0"/>
+          <w:numId w:val="2"/>
+        </w:numPr>
+        <w:contextualSpacing/>
+      </w:pPr>
+      <w:r>
+        <w:t xml:space="preserve">L’accès aux ressources électroniques à l’aide des clics de </w:t>
+      </w:r>
+      <w:proofErr w:type="spellStart"/>
+      <w:r>
+        <w:t>MetaLib</w:t>
+      </w:r>
+      <w:proofErr w:type="spellEnd"/>
+      <w:r>
+        <w:t xml:space="preserve"> (ressource électronique de Huddersfield)</w:t>
+      </w:r>
+    </w:p>
+    <w:p>
+      <w:pPr>
+        <w:numPr>
+          <w:ilvl w:val="0"/>
+          <w:numId w:val="2"/>
+        </w:numPr>
+        <w:contextualSpacing/>
+      </w:pPr>
+      <w:r>
+        <w:t xml:space="preserve">L’accès au bâtiment de la bibliothèque en utilisant les statistiques de la porte </w:t>
+      </w:r>
+      <w:proofErr w:type="spellStart"/>
+      <w:r>
+        <w:t>Sentry</w:t>
+      </w:r>
+      <w:proofErr w:type="spellEnd"/>
+    </w:p>
+    <w:p>
+      <w:pPr>
+        <w:ind w:left="720"/>
+      </w:pPr>
+      <w:r>
+        <w:t>(</w:t>
+      </w:r>
+      <w:proofErr w:type="gramStart"/>
+      <w:r>
+        <w:t>système</w:t>
+      </w:r>
+      <w:proofErr w:type="gramEnd"/>
+      <w:r>
+        <w:t xml:space="preserve"> d'entrée)</w:t>
+      </w:r>
+    </w:p>
+    <w:p>
+      <w:pPr>
+        <w:ind w:left="720"/>
+      </w:pPr>
+    </w:p>
+    <w:p>
+      <w:r>
+        <w:t xml:space="preserve">Vue le contexte, </w:t>
+      </w:r>
+      <w:r>
+        <w:t xml:space="preserve">les données étaient conservées en anonymat </w:t>
+      </w:r>
+      <w:proofErr w:type="gramStart"/>
+      <w:r>
+        <w:t>suite à</w:t>
+      </w:r>
+      <w:proofErr w:type="gramEnd"/>
+      <w:r>
+        <w:t xml:space="preserve"> l’accord avec </w:t>
+      </w:r>
+      <w:proofErr w:type="spellStart"/>
+      <w:r>
+        <w:t>Jisc</w:t>
+      </w:r>
+      <w:proofErr w:type="spellEnd"/>
+      <w:r>
+        <w:t xml:space="preserve"> Legal et juridique de l’université.</w:t>
+      </w:r>
+    </w:p>
+    <w:p/>
+    <w:p>
       <w:pPr>
         <w:numPr>
           <w:ilvl w:val="1"/>
@@ -61,20 +196,158 @@
         <w:rPr>
           <w:b/>
         </w:rPr>
-        <w:t xml:space="preserve">International marketing of British </w:t>
+        <w:t>Marketing Intelligence &amp; Planning</w:t>
+      </w:r>
+      <w:r>
+        <w:t xml:space="preserve"> </w:t>
+      </w:r>
+    </w:p>
+    <w:p>
+      <w:r>
+        <w:t>Ce projet porte sur la “recherche de la perception qu'ont les étudiants internationaux sur l'éducation au Royaume-</w:t>
+      </w:r>
+      <w:r>
+        <w:t>Uni et en menant des recherches de performances du Royaume-Uni sur les marchés mondiaux pour l'éducation internationale”.</w:t>
+      </w:r>
+    </w:p>
+    <w:p/>
+    <w:p>
+      <w:r>
+        <w:t>Cette étude a pour vocation de comprendre “le pourquoi les concurrents britanniques (États-Unis et en Australie) ont réalisé une croi</w:t>
+      </w:r>
+      <w:r>
+        <w:t>ssance remarquable de l'inscription de leurs étudiants internationaux alors que le Royaume-Uni ne réalise qu'une croissance marginale à la baisse de la pénétration du marché à l'étranger. Ce projet se définit comme une entrée pour les planificateurs de mar</w:t>
+      </w:r>
+      <w:r>
+        <w:t>keting universitaires et le gouvernement pour l'élaboration de leurs politiques de marketing stratégique.</w:t>
+      </w:r>
+    </w:p>
+    <w:p/>
+    <w:p>
+      <w:r>
+        <w:t>En étudiant la perception qu’ont les étudiants internationaux sur le système éducatif britannique, l’Université utilise la méthodologie illustrée par</w:t>
+      </w:r>
+      <w:r>
+        <w:t xml:space="preserve"> le schéma ci-</w:t>
+      </w:r>
+      <w:proofErr w:type="gramStart"/>
+      <w:r>
+        <w:t>après:</w:t>
+      </w:r>
+      <w:proofErr w:type="gramEnd"/>
+      <w:r>
+        <w:t xml:space="preserve"> </w:t>
+      </w:r>
+    </w:p>
+    <w:p/>
+    <w:p/>
+    <w:p/>
+    <w:p>
+      <w:r>
+        <w:rPr>
+          <w:noProof/>
+        </w:rPr>
+        <w:lastRenderedPageBreak/>
+        <w:drawing>
+          <wp:inline distT="114300" distB="114300" distL="114300" distR="114300">
+            <wp:extent cx="5734050" cy="1270000"/>
+            <wp:effectExtent l="0" t="0" r="0" b="0"/>
+            <wp:docPr id="1" name="image1.png"/>
+            <wp:cNvGraphicFramePr/>
+            <a:graphic xmlns:a="http://schemas.openxmlformats.org/drawingml/2006/main">
+              <a:graphicData uri="http://schemas.openxmlformats.org/drawingml/2006/picture">
+                <pic:pic xmlns:pic="http://schemas.openxmlformats.org/drawingml/2006/picture">
+                  <pic:nvPicPr>
+                    <pic:cNvPr id="0" name="image1.png"/>
+                    <pic:cNvPicPr preferRelativeResize="0"/>
+                  </pic:nvPicPr>
+                  <pic:blipFill>
+                    <a:blip r:embed="rId5"/>
+                    <a:srcRect/>
+                    <a:stretch>
+                      <a:fillRect/>
+                    </a:stretch>
+                  </pic:blipFill>
+                  <pic:spPr>
+                    <a:xfrm>
+                      <a:off x="0" y="0"/>
+                      <a:ext cx="5734050" cy="1270000"/>
+                    </a:xfrm>
+                    <a:prstGeom prst="rect">
+                      <a:avLst/>
+                    </a:prstGeom>
+                    <a:ln/>
+                  </pic:spPr>
+                </pic:pic>
+              </a:graphicData>
+            </a:graphic>
+          </wp:inline>
+        </w:drawing>
+      </w:r>
+    </w:p>
+    <w:p/>
+    <w:p/>
+    <w:p>
+      <w:r>
+        <w:t>Le “</w:t>
       </w:r>
       <w:proofErr w:type="spellStart"/>
       <w:r>
-        <w:rPr>
-          <w:b/>
-        </w:rPr>
-        <w:t>education</w:t>
+        <w:t>Primary</w:t>
       </w:r>
       <w:proofErr w:type="spellEnd"/>
       <w:r>
-        <w:t xml:space="preserve"> </w:t>
-      </w:r>
-    </w:p>
+        <w:t xml:space="preserve"> Data” est obtenu par interrogation des étudiants étrangers à l'aide de deux questionnaires structurés et non structurés. Plusieurs déclarations relatives au concept 4P ont été soulignés dans les questionnaires. Ces dernières ont ensuite été ana</w:t>
+      </w:r>
+      <w:r>
+        <w:t xml:space="preserve">lysées en utilisant le classement - analyse indépendance de la statistique du chi carré. D'autre part, l'approche qualitative des « entretiens approfondis » a été utilisée pour compléter l'analyse du chi carré pour sonder des questions plus détaillées. En </w:t>
+      </w:r>
+      <w:r>
+        <w:t>troisième lieu le “</w:t>
+      </w:r>
+      <w:proofErr w:type="spellStart"/>
+      <w:r>
+        <w:t>Secondary</w:t>
+      </w:r>
+      <w:proofErr w:type="spellEnd"/>
+      <w:r>
+        <w:t xml:space="preserve"> Data” (Bureaux de </w:t>
+      </w:r>
+      <w:proofErr w:type="spellStart"/>
+      <w:r>
+        <w:t>Higher</w:t>
+      </w:r>
+      <w:proofErr w:type="spellEnd"/>
+      <w:r>
+        <w:t xml:space="preserve"> Education </w:t>
+      </w:r>
+      <w:proofErr w:type="spellStart"/>
+      <w:r>
+        <w:t>Statistics</w:t>
+      </w:r>
+      <w:proofErr w:type="spellEnd"/>
+      <w:r>
+        <w:t xml:space="preserve"> Agency (HESA), en Colombie-Britannique, ministère de l'Éducation (écoconception), aux Etats-Unis et les offices statistiques australiens) ont été employés l'estimation d'une régress</w:t>
+      </w:r>
+      <w:r>
+        <w:t>ion de la tendance.</w:t>
+      </w:r>
+    </w:p>
+    <w:p/>
+    <w:p>
+      <w:r>
+        <w:t xml:space="preserve">En outres, les résultats issus de ces analyses devront être convertis en marketing afin de </w:t>
+      </w:r>
+      <w:proofErr w:type="gramStart"/>
+      <w:r>
+        <w:t>réaliser</w:t>
+      </w:r>
+      <w:proofErr w:type="gramEnd"/>
+      <w:r>
+        <w:t xml:space="preserve"> un système d’alerte précoce de l’intelligence marketing.</w:t>
+      </w:r>
+    </w:p>
+    <w:p/>
     <w:p>
       <w:pPr>
         <w:numPr>
@@ -86,35 +359,53 @@
         <w:rPr>
           <w:b/>
         </w:rPr>
-        <w:t>Data Marketing de la Redoute</w:t>
-      </w:r>
-    </w:p>
-    <w:p>
-      <w:r>
-        <w:t xml:space="preserve">Ce projet consiste à </w:t>
-      </w:r>
-      <w:r>
-        <w:t>analyser les parcours des clients de la Redoute afin de définir des modèles de ceux qui se terminent par un abandon de l’achat, chose qui permet de connaitre les raisons qui font que La Redoute perd en chiffre d’affaire.</w:t>
-      </w:r>
-    </w:p>
-    <w:p/>
-    <w:p>
-      <w:pPr>
+        <w:t xml:space="preserve">Data Marketing de la Redoute </w:t>
+      </w:r>
+    </w:p>
+    <w:p>
+      <w:r>
+        <w:t xml:space="preserve">Ce projet consiste à analyser les parcours des </w:t>
+      </w:r>
+      <w:r>
+        <w:t xml:space="preserve">clients de </w:t>
+      </w:r>
+      <w:proofErr w:type="spellStart"/>
+      <w:r>
+        <w:t>laRedoute</w:t>
+      </w:r>
+      <w:proofErr w:type="spellEnd"/>
+      <w:r>
+        <w:t xml:space="preserve"> afin de définir des modèles de ceux qui se terminent par un abandon de l’achat, chose qui permet de connaître les raisons qui font que La Redoute perd en chiffre d’affaire.</w:t>
+      </w:r>
+    </w:p>
+    <w:p>
+      <w:pPr>
+        <w:ind w:left="1440"/>
+      </w:pPr>
+    </w:p>
+    <w:p>
+      <w:pPr>
+        <w:ind w:left="1440"/>
         <w:jc w:val="both"/>
       </w:pPr>
       <w:r>
-        <w:t>Pour répondre à cette problématiqu</w:t>
-      </w:r>
-      <w:r>
-        <w:t>e, la Redoute s’appuie sur l’élaboration d’une abstraction du parcours client, ainsi que l’identification des indices clés qui leur permet de faire l’analyse, ensuite le travail sur les données brutes que le traitement afin d’en faire des données de qualit</w:t>
-      </w:r>
-      <w:r>
-        <w:t>é qui pourront leur permettre de faire une analyse, une fois les données formalisées et structurées ils appliqueront un algorithme de type arbre de décision afin de déterminer les parcours défaillants.</w:t>
-      </w:r>
-    </w:p>
-    <w:p/>
-    <w:p>
-      <w:pPr>
+        <w:t xml:space="preserve">Pour répondre à cette problématique, la Redoute s’appuie sur </w:t>
+      </w:r>
+      <w:r>
+        <w:t>l’élaboration d’une abstraction du parcours client, ainsi que l’identification des indices clés qui leur permet de faire l’analyse, ensuite le travail sur les données brutes que le traitement afin d’en faire des données de qualité qui pourront leur permett</w:t>
+      </w:r>
+      <w:r>
+        <w:t>re de faire une analyse, une fois les données formalisées et structurées ils appliqueront un algorithme de type arbre de décision afin de déterminer les parcours défaillants.</w:t>
+      </w:r>
+    </w:p>
+    <w:p>
+      <w:pPr>
+        <w:ind w:left="1440"/>
+      </w:pPr>
+    </w:p>
+    <w:p>
+      <w:pPr>
+        <w:ind w:left="1440"/>
         <w:jc w:val="both"/>
       </w:pPr>
       <w:r>
@@ -122,10 +413,7 @@
       </w:r>
       <w:proofErr w:type="gramStart"/>
       <w:r>
-        <w:t>organis</w:t>
-      </w:r>
-      <w:r>
-        <w:t>é</w:t>
+        <w:t>organisé</w:t>
       </w:r>
       <w:proofErr w:type="gramEnd"/>
       <w:r>
@@ -134,7 +422,7 @@
     </w:p>
     <w:p>
       <w:pPr>
-        <w:ind w:left="1080" w:hanging="360"/>
+        <w:ind w:left="1440"/>
         <w:jc w:val="both"/>
       </w:pPr>
       <w:r>
@@ -155,7 +443,7 @@
     </w:p>
     <w:p>
       <w:pPr>
-        <w:ind w:left="1080" w:hanging="360"/>
+        <w:ind w:left="1440"/>
         <w:jc w:val="both"/>
       </w:pPr>
       <w:r>
@@ -176,7 +464,7 @@
     </w:p>
     <w:p>
       <w:pPr>
-        <w:ind w:left="1080" w:hanging="360"/>
+        <w:ind w:left="1440"/>
         <w:jc w:val="both"/>
       </w:pPr>
       <w:r>
@@ -192,15 +480,15 @@
       </w:r>
       <w:proofErr w:type="gramEnd"/>
       <w:r>
-        <w:t xml:space="preserve"> l’arbre de décision avec u</w:t>
-      </w:r>
-      <w:r>
-        <w:t>n algorithme de classification supervisé</w:t>
-      </w:r>
-    </w:p>
-    <w:p>
-      <w:pPr>
-        <w:ind w:left="1080" w:hanging="360"/>
+        <w:t xml:space="preserve"> l’arbre de décision avec un algorithme de classificat</w:t>
+      </w:r>
+      <w:r>
+        <w:t>ion supervisé</w:t>
+      </w:r>
+    </w:p>
+    <w:p>
+      <w:pPr>
+        <w:ind w:left="1440"/>
         <w:jc w:val="both"/>
       </w:pPr>
       <w:r>
@@ -221,7 +509,7 @@
     </w:p>
     <w:p>
       <w:pPr>
-        <w:ind w:left="1800" w:hanging="360"/>
+        <w:ind w:left="1440"/>
         <w:jc w:val="both"/>
         <w:rPr>
           <w:color w:val="222222"/>
@@ -264,7 +552,7 @@
     </w:p>
     <w:p>
       <w:pPr>
-        <w:ind w:left="1800" w:hanging="360"/>
+        <w:ind w:left="1440"/>
         <w:jc w:val="both"/>
         <w:rPr>
           <w:color w:val="222222"/>
@@ -305,7 +593,7 @@
     </w:p>
     <w:p>
       <w:pPr>
-        <w:ind w:left="1800" w:hanging="360"/>
+        <w:ind w:left="1440"/>
         <w:jc w:val="both"/>
         <w:rPr>
           <w:color w:val="222222"/>
@@ -355,7 +643,7 @@
     </w:p>
     <w:p>
       <w:pPr>
-        <w:ind w:left="1800" w:hanging="360"/>
+        <w:ind w:left="1440"/>
         <w:jc w:val="both"/>
         <w:rPr>
           <w:color w:val="222222"/>
@@ -391,19 +679,294 @@
           <w:color w:val="222222"/>
           <w:highlight w:val="white"/>
         </w:rPr>
-        <w:t>,Temps_Chargement,Durée_Consultation,C</w:t>
+        <w:t>,Temps_Chargement,Durée_Consultation,Code_Http,Nb_Articles_Ajouté</w:t>
       </w:r>
       <w:r>
         <w:rPr>
           <w:color w:val="222222"/>
           <w:highlight w:val="white"/>
         </w:rPr>
-        <w:t>ode_Http,Nb_Articles_Ajoutés,Nbr_Consultations) ;</w:t>
-      </w:r>
+        <w:t>s,Nbr_Consultations) ;</w:t>
+      </w:r>
+    </w:p>
+    <w:p>
+      <w:pPr>
+        <w:ind w:left="1440"/>
+        <w:jc w:val="both"/>
+        <w:rPr>
+          <w:color w:val="222222"/>
+          <w:highlight w:val="white"/>
+        </w:rPr>
+      </w:pPr>
+    </w:p>
+    <w:p>
+      <w:pPr>
+        <w:numPr>
+          <w:ilvl w:val="1"/>
+          <w:numId w:val="1"/>
+        </w:numPr>
+      </w:pPr>
+      <w:proofErr w:type="spellStart"/>
+      <w:r>
+        <w:lastRenderedPageBreak/>
+        <w:t>Funnel</w:t>
+      </w:r>
+      <w:proofErr w:type="spellEnd"/>
+      <w:r>
+        <w:t xml:space="preserve"> </w:t>
+      </w:r>
+    </w:p>
+    <w:p/>
+    <w:p>
+      <w:pPr>
+        <w:rPr>
+          <w:sz w:val="24"/>
+          <w:szCs w:val="24"/>
+          <w:highlight w:val="white"/>
+        </w:rPr>
+      </w:pPr>
+      <w:proofErr w:type="spellStart"/>
+      <w:r>
+        <w:t>Funnel</w:t>
+      </w:r>
+      <w:proofErr w:type="spellEnd"/>
+      <w:r>
+        <w:t xml:space="preserve"> est une entreprise </w:t>
+      </w:r>
+      <w:r>
+        <w:rPr>
+          <w:sz w:val="24"/>
+          <w:szCs w:val="24"/>
+          <w:highlight w:val="white"/>
+        </w:rPr>
+        <w:t>qui aide les spécialistes du marketing à automatiser leur collecte de données afin qu'ils puissent se concentrer sur l'analyse et prendre des mesures.</w:t>
+      </w:r>
+    </w:p>
+    <w:p>
+      <w:pPr>
+        <w:rPr>
+          <w:sz w:val="24"/>
+          <w:szCs w:val="24"/>
+        </w:rPr>
+      </w:pPr>
+      <w:r>
+        <w:rPr>
+          <w:sz w:val="24"/>
+          <w:szCs w:val="24"/>
+          <w:highlight w:val="white"/>
+        </w:rPr>
+        <w:t xml:space="preserve">Leur Particularité est </w:t>
+      </w:r>
+      <w:proofErr w:type="gramStart"/>
+      <w:r>
+        <w:rPr>
+          <w:sz w:val="24"/>
+          <w:szCs w:val="24"/>
+          <w:highlight w:val="white"/>
+        </w:rPr>
+        <w:t xml:space="preserve">qu’il </w:t>
+      </w:r>
+      <w:r>
+        <w:t xml:space="preserve"> analyse</w:t>
+      </w:r>
+      <w:proofErr w:type="gramEnd"/>
+      <w:r>
+        <w:t xml:space="preserve"> les données marketing de leurs clients afin de les </w:t>
+      </w:r>
+      <w:r>
+        <w:rPr>
+          <w:sz w:val="24"/>
+          <w:szCs w:val="24"/>
+        </w:rPr>
+        <w:t>nettoyées, cartographiées et segmentées d'une manière qui leur convient.</w:t>
+      </w:r>
+    </w:p>
+    <w:p>
+      <w:pPr>
+        <w:rPr>
+          <w:sz w:val="24"/>
+          <w:szCs w:val="24"/>
+          <w:highlight w:val="white"/>
+        </w:rPr>
+      </w:pPr>
+      <w:r>
+        <w:rPr>
+          <w:sz w:val="24"/>
+          <w:szCs w:val="24"/>
+          <w:highlight w:val="white"/>
+        </w:rPr>
+        <w:t xml:space="preserve"> Actuellement, la plupart des spécialistes du marketing utilisent un processus manuel </w:t>
+      </w:r>
+      <w:proofErr w:type="gramStart"/>
+      <w:r>
+        <w:rPr>
+          <w:sz w:val="24"/>
+          <w:szCs w:val="24"/>
+          <w:highlight w:val="white"/>
+        </w:rPr>
+        <w:t>et</w:t>
+      </w:r>
+      <w:proofErr w:type="gramEnd"/>
+      <w:r>
+        <w:rPr>
+          <w:sz w:val="24"/>
+          <w:szCs w:val="24"/>
+          <w:highlight w:val="white"/>
+        </w:rPr>
+        <w:t xml:space="preserve"> une feuille de calcul pour rendre </w:t>
+      </w:r>
+      <w:r>
+        <w:rPr>
+          <w:sz w:val="24"/>
+          <w:szCs w:val="24"/>
+          <w:highlight w:val="white"/>
+        </w:rPr>
+        <w:t>compte de leurs résultats marketing.</w:t>
+      </w:r>
+    </w:p>
+    <w:p>
+      <w:pPr>
+        <w:rPr>
+          <w:sz w:val="24"/>
+          <w:szCs w:val="24"/>
+        </w:rPr>
+      </w:pPr>
+      <w:r>
+        <w:rPr>
+          <w:sz w:val="24"/>
+          <w:szCs w:val="24"/>
+          <w:highlight w:val="white"/>
+        </w:rPr>
+        <w:t xml:space="preserve"> </w:t>
+      </w:r>
+      <w:proofErr w:type="spellStart"/>
+      <w:r>
+        <w:rPr>
+          <w:sz w:val="24"/>
+          <w:szCs w:val="24"/>
+          <w:highlight w:val="white"/>
+        </w:rPr>
+        <w:t>Funnel</w:t>
+      </w:r>
+      <w:proofErr w:type="spellEnd"/>
+      <w:r>
+        <w:rPr>
+          <w:sz w:val="24"/>
+          <w:szCs w:val="24"/>
+          <w:highlight w:val="white"/>
+        </w:rPr>
+        <w:t xml:space="preserve"> remplace ceci par un logiciel toujours à jour, plus détaillé et moins sujet aux erreurs.</w:t>
+      </w:r>
+    </w:p>
+    <w:p/>
+    <w:p/>
+    <w:p>
+      <w:pPr>
+        <w:numPr>
+          <w:ilvl w:val="1"/>
+          <w:numId w:val="1"/>
+        </w:numPr>
+      </w:pPr>
     </w:p>
     <w:p>
       <w:pPr>
         <w:ind w:left="1080" w:hanging="360"/>
+        <w:jc w:val="both"/>
+      </w:pPr>
+    </w:p>
+    <w:p>
+      <w:pPr>
+        <w:ind w:left="1080" w:hanging="360"/>
+        <w:jc w:val="both"/>
+      </w:pPr>
+    </w:p>
+    <w:p>
+      <w:pPr>
+        <w:jc w:val="both"/>
+      </w:pPr>
+    </w:p>
+    <w:p>
+      <w:pPr>
+        <w:jc w:val="both"/>
+      </w:pPr>
+    </w:p>
+    <w:p>
+      <w:pPr>
+        <w:jc w:val="both"/>
+      </w:pPr>
+    </w:p>
+    <w:p>
+      <w:pPr>
+        <w:jc w:val="both"/>
+      </w:pPr>
+    </w:p>
+    <w:p>
+      <w:pPr>
+        <w:jc w:val="both"/>
+      </w:pPr>
+    </w:p>
+    <w:p>
+      <w:pPr>
+        <w:jc w:val="both"/>
+      </w:pPr>
+    </w:p>
+    <w:p>
+      <w:pPr>
+        <w:jc w:val="both"/>
+      </w:pPr>
+    </w:p>
+    <w:p>
+      <w:pPr>
+        <w:jc w:val="both"/>
+      </w:pPr>
+    </w:p>
+    <w:p>
+      <w:pPr>
+        <w:jc w:val="both"/>
+      </w:pPr>
+    </w:p>
+    <w:p>
+      <w:pPr>
+        <w:jc w:val="both"/>
+      </w:pPr>
+    </w:p>
+    <w:p>
+      <w:pPr>
+        <w:jc w:val="both"/>
+      </w:pPr>
+    </w:p>
+    <w:p>
+      <w:pPr>
+        <w:jc w:val="both"/>
+      </w:pPr>
+    </w:p>
+    <w:p>
+      <w:pPr>
+        <w:jc w:val="both"/>
+      </w:pPr>
+    </w:p>
+    <w:p>
+      <w:pPr>
+        <w:jc w:val="both"/>
+      </w:pPr>
+    </w:p>
+    <w:p>
+      <w:pPr>
+        <w:jc w:val="both"/>
+      </w:pPr>
+    </w:p>
+    <w:p>
+      <w:pPr>
+        <w:jc w:val="both"/>
+      </w:pPr>
+    </w:p>
+    <w:p>
+      <w:pPr>
+        <w:jc w:val="both"/>
+      </w:pPr>
+    </w:p>
+    <w:p>
+      <w:pPr>
         <w:jc w:val="both"/>
       </w:pPr>
     </w:p>
@@ -469,7 +1032,6 @@
           </w:tcPr>
           <w:p>
             <w:r>
-              <w:lastRenderedPageBreak/>
               <w:t xml:space="preserve">            Critères</w:t>
             </w:r>
           </w:p>
@@ -477,6 +1039,7 @@
           <w:p/>
           <w:p>
             <w:r>
+              <w:lastRenderedPageBreak/>
               <w:t>Projet</w:t>
             </w:r>
           </w:p>
@@ -505,6 +1068,7 @@
               <w:spacing w:line="240" w:lineRule="auto"/>
             </w:pPr>
             <w:r>
+              <w:lastRenderedPageBreak/>
               <w:t>Analyse de données</w:t>
             </w:r>
           </w:p>
@@ -736,423 +1300,6 @@
           <w:p>
             <w:pPr>
               <w:widowControl w:val="0"/>
-              <w:pBdr>
-                <w:top w:val="nil"/>
-                <w:left w:val="nil"/>
-                <w:bottom w:val="nil"/>
-                <w:right w:val="nil"/>
-                <w:between w:val="nil"/>
-              </w:pBdr>
-              <w:spacing w:line="240" w:lineRule="auto"/>
-            </w:pPr>
-          </w:p>
-        </w:tc>
-        <w:tc>
-          <w:tcPr>
-            <w:tcW w:w="1125" w:type="dxa"/>
-            <w:shd w:val="clear" w:color="auto" w:fill="auto"/>
-            <w:tcMar>
-              <w:top w:w="100" w:type="dxa"/>
-              <w:left w:w="100" w:type="dxa"/>
-              <w:bottom w:w="100" w:type="dxa"/>
-              <w:right w:w="100" w:type="dxa"/>
-            </w:tcMar>
-          </w:tcPr>
-          <w:p>
-            <w:pPr>
-              <w:widowControl w:val="0"/>
-              <w:pBdr>
-                <w:top w:val="nil"/>
-                <w:left w:val="nil"/>
-                <w:bottom w:val="nil"/>
-                <w:right w:val="nil"/>
-                <w:between w:val="nil"/>
-              </w:pBdr>
-              <w:spacing w:line="240" w:lineRule="auto"/>
-            </w:pPr>
-          </w:p>
-        </w:tc>
-        <w:tc>
-          <w:tcPr>
-            <w:tcW w:w="1125" w:type="dxa"/>
-            <w:shd w:val="clear" w:color="auto" w:fill="auto"/>
-            <w:tcMar>
-              <w:top w:w="100" w:type="dxa"/>
-              <w:left w:w="100" w:type="dxa"/>
-              <w:bottom w:w="100" w:type="dxa"/>
-              <w:right w:w="100" w:type="dxa"/>
-            </w:tcMar>
-          </w:tcPr>
-          <w:p>
-            <w:pPr>
-              <w:widowControl w:val="0"/>
-              <w:pBdr>
-                <w:top w:val="nil"/>
-                <w:left w:val="nil"/>
-                <w:bottom w:val="nil"/>
-                <w:right w:val="nil"/>
-                <w:between w:val="nil"/>
-              </w:pBdr>
-              <w:spacing w:line="240" w:lineRule="auto"/>
-            </w:pPr>
-          </w:p>
-        </w:tc>
-        <w:tc>
-          <w:tcPr>
-            <w:tcW w:w="1125" w:type="dxa"/>
-            <w:shd w:val="clear" w:color="auto" w:fill="auto"/>
-            <w:tcMar>
-              <w:top w:w="100" w:type="dxa"/>
-              <w:left w:w="100" w:type="dxa"/>
-              <w:bottom w:w="100" w:type="dxa"/>
-              <w:right w:w="100" w:type="dxa"/>
-            </w:tcMar>
-          </w:tcPr>
-          <w:p>
-            <w:pPr>
-              <w:widowControl w:val="0"/>
-              <w:pBdr>
-                <w:top w:val="nil"/>
-                <w:left w:val="nil"/>
-                <w:bottom w:val="nil"/>
-                <w:right w:val="nil"/>
-                <w:between w:val="nil"/>
-              </w:pBdr>
-              <w:spacing w:line="240" w:lineRule="auto"/>
-            </w:pPr>
-          </w:p>
-        </w:tc>
-        <w:tc>
-          <w:tcPr>
-            <w:tcW w:w="1125" w:type="dxa"/>
-            <w:shd w:val="clear" w:color="auto" w:fill="auto"/>
-            <w:tcMar>
-              <w:top w:w="100" w:type="dxa"/>
-              <w:left w:w="100" w:type="dxa"/>
-              <w:bottom w:w="100" w:type="dxa"/>
-              <w:right w:w="100" w:type="dxa"/>
-            </w:tcMar>
-          </w:tcPr>
-          <w:p>
-            <w:pPr>
-              <w:widowControl w:val="0"/>
-              <w:pBdr>
-                <w:top w:val="nil"/>
-                <w:left w:val="nil"/>
-                <w:bottom w:val="nil"/>
-                <w:right w:val="nil"/>
-                <w:between w:val="nil"/>
-              </w:pBdr>
-              <w:spacing w:line="240" w:lineRule="auto"/>
-            </w:pPr>
-          </w:p>
-        </w:tc>
-        <w:tc>
-          <w:tcPr>
-            <w:tcW w:w="1440" w:type="dxa"/>
-            <w:shd w:val="clear" w:color="auto" w:fill="auto"/>
-            <w:tcMar>
-              <w:top w:w="100" w:type="dxa"/>
-              <w:left w:w="100" w:type="dxa"/>
-              <w:bottom w:w="100" w:type="dxa"/>
-              <w:right w:w="100" w:type="dxa"/>
-            </w:tcMar>
-          </w:tcPr>
-          <w:p>
-            <w:pPr>
-              <w:widowControl w:val="0"/>
-              <w:pBdr>
-                <w:top w:val="nil"/>
-                <w:left w:val="nil"/>
-                <w:bottom w:val="nil"/>
-                <w:right w:val="nil"/>
-                <w:between w:val="nil"/>
-              </w:pBdr>
-              <w:spacing w:line="240" w:lineRule="auto"/>
-            </w:pPr>
-          </w:p>
-        </w:tc>
-        <w:tc>
-          <w:tcPr>
-            <w:tcW w:w="1905" w:type="dxa"/>
-            <w:shd w:val="clear" w:color="auto" w:fill="auto"/>
-            <w:tcMar>
-              <w:top w:w="100" w:type="dxa"/>
-              <w:left w:w="100" w:type="dxa"/>
-              <w:bottom w:w="100" w:type="dxa"/>
-              <w:right w:w="100" w:type="dxa"/>
-            </w:tcMar>
-          </w:tcPr>
-          <w:p>
-            <w:pPr>
-              <w:widowControl w:val="0"/>
-              <w:pBdr>
-                <w:top w:val="nil"/>
-                <w:left w:val="nil"/>
-                <w:bottom w:val="nil"/>
-                <w:right w:val="nil"/>
-                <w:between w:val="nil"/>
-              </w:pBdr>
-              <w:spacing w:line="240" w:lineRule="auto"/>
-            </w:pPr>
-          </w:p>
-        </w:tc>
-      </w:tr>
-      <w:tr>
-        <w:tc>
-          <w:tcPr>
-            <w:tcW w:w="2055" w:type="dxa"/>
-            <w:shd w:val="clear" w:color="auto" w:fill="auto"/>
-            <w:tcMar>
-              <w:top w:w="100" w:type="dxa"/>
-              <w:left w:w="100" w:type="dxa"/>
-              <w:bottom w:w="100" w:type="dxa"/>
-              <w:right w:w="100" w:type="dxa"/>
-            </w:tcMar>
-          </w:tcPr>
-          <w:p>
-            <w:r>
-              <w:t xml:space="preserve">International marketing of British </w:t>
-            </w:r>
-            <w:proofErr w:type="spellStart"/>
-            <w:r>
-              <w:t>education</w:t>
-            </w:r>
-            <w:proofErr w:type="spellEnd"/>
-            <w:r>
-              <w:t xml:space="preserve"> </w:t>
-            </w:r>
-          </w:p>
-        </w:tc>
-        <w:tc>
-          <w:tcPr>
-            <w:tcW w:w="1275" w:type="dxa"/>
-            <w:shd w:val="clear" w:color="auto" w:fill="auto"/>
-            <w:tcMar>
-              <w:top w:w="100" w:type="dxa"/>
-              <w:left w:w="100" w:type="dxa"/>
-              <w:bottom w:w="100" w:type="dxa"/>
-              <w:right w:w="100" w:type="dxa"/>
-            </w:tcMar>
-          </w:tcPr>
-          <w:p>
-            <w:pPr>
-              <w:widowControl w:val="0"/>
-              <w:pBdr>
-                <w:top w:val="nil"/>
-                <w:left w:val="nil"/>
-                <w:bottom w:val="nil"/>
-                <w:right w:val="nil"/>
-                <w:between w:val="nil"/>
-              </w:pBdr>
-              <w:spacing w:line="240" w:lineRule="auto"/>
-            </w:pPr>
-          </w:p>
-        </w:tc>
-        <w:tc>
-          <w:tcPr>
-            <w:tcW w:w="1125" w:type="dxa"/>
-            <w:shd w:val="clear" w:color="auto" w:fill="auto"/>
-            <w:tcMar>
-              <w:top w:w="100" w:type="dxa"/>
-              <w:left w:w="100" w:type="dxa"/>
-              <w:bottom w:w="100" w:type="dxa"/>
-              <w:right w:w="100" w:type="dxa"/>
-            </w:tcMar>
-          </w:tcPr>
-          <w:p>
-            <w:pPr>
-              <w:widowControl w:val="0"/>
-              <w:pBdr>
-                <w:top w:val="nil"/>
-                <w:left w:val="nil"/>
-                <w:bottom w:val="nil"/>
-                <w:right w:val="nil"/>
-                <w:between w:val="nil"/>
-              </w:pBdr>
-              <w:spacing w:line="240" w:lineRule="auto"/>
-            </w:pPr>
-          </w:p>
-        </w:tc>
-        <w:tc>
-          <w:tcPr>
-            <w:tcW w:w="1125" w:type="dxa"/>
-            <w:shd w:val="clear" w:color="auto" w:fill="auto"/>
-            <w:tcMar>
-              <w:top w:w="100" w:type="dxa"/>
-              <w:left w:w="100" w:type="dxa"/>
-              <w:bottom w:w="100" w:type="dxa"/>
-              <w:right w:w="100" w:type="dxa"/>
-            </w:tcMar>
-          </w:tcPr>
-          <w:p>
-            <w:pPr>
-              <w:widowControl w:val="0"/>
-              <w:pBdr>
-                <w:top w:val="nil"/>
-                <w:left w:val="nil"/>
-                <w:bottom w:val="nil"/>
-                <w:right w:val="nil"/>
-                <w:between w:val="nil"/>
-              </w:pBdr>
-              <w:spacing w:line="240" w:lineRule="auto"/>
-            </w:pPr>
-          </w:p>
-        </w:tc>
-        <w:tc>
-          <w:tcPr>
-            <w:tcW w:w="1125" w:type="dxa"/>
-            <w:shd w:val="clear" w:color="auto" w:fill="auto"/>
-            <w:tcMar>
-              <w:top w:w="100" w:type="dxa"/>
-              <w:left w:w="100" w:type="dxa"/>
-              <w:bottom w:w="100" w:type="dxa"/>
-              <w:right w:w="100" w:type="dxa"/>
-            </w:tcMar>
-          </w:tcPr>
-          <w:p>
-            <w:pPr>
-              <w:widowControl w:val="0"/>
-              <w:pBdr>
-                <w:top w:val="nil"/>
-                <w:left w:val="nil"/>
-                <w:bottom w:val="nil"/>
-                <w:right w:val="nil"/>
-                <w:between w:val="nil"/>
-              </w:pBdr>
-              <w:spacing w:line="240" w:lineRule="auto"/>
-            </w:pPr>
-          </w:p>
-        </w:tc>
-        <w:tc>
-          <w:tcPr>
-            <w:tcW w:w="1125" w:type="dxa"/>
-            <w:shd w:val="clear" w:color="auto" w:fill="auto"/>
-            <w:tcMar>
-              <w:top w:w="100" w:type="dxa"/>
-              <w:left w:w="100" w:type="dxa"/>
-              <w:bottom w:w="100" w:type="dxa"/>
-              <w:right w:w="100" w:type="dxa"/>
-            </w:tcMar>
-          </w:tcPr>
-          <w:p>
-            <w:pPr>
-              <w:widowControl w:val="0"/>
-              <w:pBdr>
-                <w:top w:val="nil"/>
-                <w:left w:val="nil"/>
-                <w:bottom w:val="nil"/>
-                <w:right w:val="nil"/>
-                <w:between w:val="nil"/>
-              </w:pBdr>
-              <w:spacing w:line="240" w:lineRule="auto"/>
-            </w:pPr>
-          </w:p>
-        </w:tc>
-        <w:tc>
-          <w:tcPr>
-            <w:tcW w:w="1440" w:type="dxa"/>
-            <w:shd w:val="clear" w:color="auto" w:fill="auto"/>
-            <w:tcMar>
-              <w:top w:w="100" w:type="dxa"/>
-              <w:left w:w="100" w:type="dxa"/>
-              <w:bottom w:w="100" w:type="dxa"/>
-              <w:right w:w="100" w:type="dxa"/>
-            </w:tcMar>
-          </w:tcPr>
-          <w:p>
-            <w:pPr>
-              <w:widowControl w:val="0"/>
-              <w:pBdr>
-                <w:top w:val="nil"/>
-                <w:left w:val="nil"/>
-                <w:bottom w:val="nil"/>
-                <w:right w:val="nil"/>
-                <w:between w:val="nil"/>
-              </w:pBdr>
-              <w:spacing w:line="240" w:lineRule="auto"/>
-            </w:pPr>
-          </w:p>
-        </w:tc>
-        <w:tc>
-          <w:tcPr>
-            <w:tcW w:w="1905" w:type="dxa"/>
-            <w:shd w:val="clear" w:color="auto" w:fill="auto"/>
-            <w:tcMar>
-              <w:top w:w="100" w:type="dxa"/>
-              <w:left w:w="100" w:type="dxa"/>
-              <w:bottom w:w="100" w:type="dxa"/>
-              <w:right w:w="100" w:type="dxa"/>
-            </w:tcMar>
-          </w:tcPr>
-          <w:p>
-            <w:pPr>
-              <w:widowControl w:val="0"/>
-              <w:pBdr>
-                <w:top w:val="nil"/>
-                <w:left w:val="nil"/>
-                <w:bottom w:val="nil"/>
-                <w:right w:val="nil"/>
-                <w:between w:val="nil"/>
-              </w:pBdr>
-              <w:spacing w:line="240" w:lineRule="auto"/>
-            </w:pPr>
-          </w:p>
-        </w:tc>
-      </w:tr>
-      <w:tr>
-        <w:trPr>
-          <w:trHeight w:val="740"/>
-        </w:trPr>
-        <w:tc>
-          <w:tcPr>
-            <w:tcW w:w="2055" w:type="dxa"/>
-            <w:shd w:val="clear" w:color="auto" w:fill="auto"/>
-            <w:tcMar>
-              <w:top w:w="100" w:type="dxa"/>
-              <w:left w:w="100" w:type="dxa"/>
-              <w:bottom w:w="100" w:type="dxa"/>
-              <w:right w:w="100" w:type="dxa"/>
-            </w:tcMar>
-          </w:tcPr>
-          <w:p>
-            <w:pPr>
-              <w:widowControl w:val="0"/>
-              <w:pBdr>
-                <w:top w:val="nil"/>
-                <w:left w:val="nil"/>
-                <w:bottom w:val="nil"/>
-                <w:right w:val="nil"/>
-                <w:between w:val="nil"/>
-              </w:pBdr>
-              <w:spacing w:line="240" w:lineRule="auto"/>
-            </w:pPr>
-            <w:r>
-              <w:t>Data Marketing de la Redoute</w:t>
-            </w:r>
-          </w:p>
-        </w:tc>
-        <w:tc>
-          <w:tcPr>
-            <w:tcW w:w="1275" w:type="dxa"/>
-            <w:shd w:val="clear" w:color="auto" w:fill="auto"/>
-            <w:tcMar>
-              <w:top w:w="100" w:type="dxa"/>
-              <w:left w:w="100" w:type="dxa"/>
-              <w:bottom w:w="100" w:type="dxa"/>
-              <w:right w:w="100" w:type="dxa"/>
-            </w:tcMar>
-          </w:tcPr>
-          <w:p>
-            <w:pPr>
-              <w:widowControl w:val="0"/>
-              <w:pBdr>
-                <w:top w:val="nil"/>
-                <w:left w:val="nil"/>
-                <w:bottom w:val="nil"/>
-                <w:right w:val="nil"/>
-                <w:between w:val="nil"/>
-              </w:pBdr>
               <w:spacing w:line="240" w:lineRule="auto"/>
             </w:pPr>
             <w:r>
@@ -1202,13 +1349,6 @@
           <w:p>
             <w:pPr>
               <w:widowControl w:val="0"/>
-              <w:pBdr>
-                <w:top w:val="nil"/>
-                <w:left w:val="nil"/>
-                <w:bottom w:val="nil"/>
-                <w:right w:val="nil"/>
-                <w:between w:val="nil"/>
-              </w:pBdr>
               <w:spacing w:line="240" w:lineRule="auto"/>
             </w:pPr>
             <w:r>
@@ -1267,6 +1407,94 @@
               </w:pBdr>
               <w:spacing w:line="240" w:lineRule="auto"/>
             </w:pPr>
+          </w:p>
+        </w:tc>
+        <w:tc>
+          <w:tcPr>
+            <w:tcW w:w="1440" w:type="dxa"/>
+            <w:shd w:val="clear" w:color="auto" w:fill="auto"/>
+            <w:tcMar>
+              <w:top w:w="100" w:type="dxa"/>
+              <w:left w:w="100" w:type="dxa"/>
+              <w:bottom w:w="100" w:type="dxa"/>
+              <w:right w:w="100" w:type="dxa"/>
+            </w:tcMar>
+          </w:tcPr>
+          <w:p>
+            <w:pPr>
+              <w:widowControl w:val="0"/>
+              <w:pBdr>
+                <w:top w:val="nil"/>
+                <w:left w:val="nil"/>
+                <w:bottom w:val="nil"/>
+                <w:right w:val="nil"/>
+                <w:between w:val="nil"/>
+              </w:pBdr>
+              <w:spacing w:line="240" w:lineRule="auto"/>
+            </w:pPr>
+          </w:p>
+        </w:tc>
+        <w:tc>
+          <w:tcPr>
+            <w:tcW w:w="1905" w:type="dxa"/>
+            <w:shd w:val="clear" w:color="auto" w:fill="auto"/>
+            <w:tcMar>
+              <w:top w:w="100" w:type="dxa"/>
+              <w:left w:w="100" w:type="dxa"/>
+              <w:bottom w:w="100" w:type="dxa"/>
+              <w:right w:w="100" w:type="dxa"/>
+            </w:tcMar>
+          </w:tcPr>
+          <w:p>
+            <w:pPr>
+              <w:widowControl w:val="0"/>
+              <w:pBdr>
+                <w:top w:val="nil"/>
+                <w:left w:val="nil"/>
+                <w:bottom w:val="nil"/>
+                <w:right w:val="nil"/>
+                <w:between w:val="nil"/>
+              </w:pBdr>
+              <w:spacing w:line="240" w:lineRule="auto"/>
+            </w:pPr>
+          </w:p>
+        </w:tc>
+      </w:tr>
+      <w:tr>
+        <w:tc>
+          <w:tcPr>
+            <w:tcW w:w="2055" w:type="dxa"/>
+            <w:shd w:val="clear" w:color="auto" w:fill="auto"/>
+            <w:tcMar>
+              <w:top w:w="100" w:type="dxa"/>
+              <w:left w:w="100" w:type="dxa"/>
+              <w:bottom w:w="100" w:type="dxa"/>
+              <w:right w:w="100" w:type="dxa"/>
+            </w:tcMar>
+          </w:tcPr>
+          <w:p>
+            <w:r>
+              <w:t>Marketing Intelligence &amp; Planning</w:t>
+            </w:r>
+          </w:p>
+          <w:p/>
+        </w:tc>
+        <w:tc>
+          <w:tcPr>
+            <w:tcW w:w="1275" w:type="dxa"/>
+            <w:shd w:val="clear" w:color="auto" w:fill="auto"/>
+            <w:tcMar>
+              <w:top w:w="100" w:type="dxa"/>
+              <w:left w:w="100" w:type="dxa"/>
+              <w:bottom w:w="100" w:type="dxa"/>
+              <w:right w:w="100" w:type="dxa"/>
+            </w:tcMar>
+          </w:tcPr>
+          <w:p>
+            <w:pPr>
+              <w:widowControl w:val="0"/>
+              <w:spacing w:line="240" w:lineRule="auto"/>
+            </w:pPr>
             <w:r>
               <w:rPr>
                 <w:rFonts w:ascii="Arial Unicode MS" w:eastAsia="Arial Unicode MS" w:hAnsi="Arial Unicode MS" w:cs="Arial Unicode MS"/>
@@ -1277,6 +1505,330 @@
         </w:tc>
         <w:tc>
           <w:tcPr>
+            <w:tcW w:w="1125" w:type="dxa"/>
+            <w:shd w:val="clear" w:color="auto" w:fill="auto"/>
+            <w:tcMar>
+              <w:top w:w="100" w:type="dxa"/>
+              <w:left w:w="100" w:type="dxa"/>
+              <w:bottom w:w="100" w:type="dxa"/>
+              <w:right w:w="100" w:type="dxa"/>
+            </w:tcMar>
+          </w:tcPr>
+          <w:p>
+            <w:pPr>
+              <w:widowControl w:val="0"/>
+              <w:pBdr>
+                <w:top w:val="nil"/>
+                <w:left w:val="nil"/>
+                <w:bottom w:val="nil"/>
+                <w:right w:val="nil"/>
+                <w:between w:val="nil"/>
+              </w:pBdr>
+              <w:spacing w:line="240" w:lineRule="auto"/>
+            </w:pPr>
+          </w:p>
+        </w:tc>
+        <w:tc>
+          <w:tcPr>
+            <w:tcW w:w="1125" w:type="dxa"/>
+            <w:shd w:val="clear" w:color="auto" w:fill="auto"/>
+            <w:tcMar>
+              <w:top w:w="100" w:type="dxa"/>
+              <w:left w:w="100" w:type="dxa"/>
+              <w:bottom w:w="100" w:type="dxa"/>
+              <w:right w:w="100" w:type="dxa"/>
+            </w:tcMar>
+          </w:tcPr>
+          <w:p>
+            <w:pPr>
+              <w:widowControl w:val="0"/>
+              <w:spacing w:line="240" w:lineRule="auto"/>
+            </w:pPr>
+            <w:r>
+              <w:rPr>
+                <w:rFonts w:ascii="Arial Unicode MS" w:eastAsia="Arial Unicode MS" w:hAnsi="Arial Unicode MS" w:cs="Arial Unicode MS"/>
+              </w:rPr>
+              <w:t>✔</w:t>
+            </w:r>
+          </w:p>
+        </w:tc>
+        <w:tc>
+          <w:tcPr>
+            <w:tcW w:w="1125" w:type="dxa"/>
+            <w:shd w:val="clear" w:color="auto" w:fill="auto"/>
+            <w:tcMar>
+              <w:top w:w="100" w:type="dxa"/>
+              <w:left w:w="100" w:type="dxa"/>
+              <w:bottom w:w="100" w:type="dxa"/>
+              <w:right w:w="100" w:type="dxa"/>
+            </w:tcMar>
+          </w:tcPr>
+          <w:p>
+            <w:pPr>
+              <w:widowControl w:val="0"/>
+              <w:pBdr>
+                <w:top w:val="nil"/>
+                <w:left w:val="nil"/>
+                <w:bottom w:val="nil"/>
+                <w:right w:val="nil"/>
+                <w:between w:val="nil"/>
+              </w:pBdr>
+              <w:spacing w:line="240" w:lineRule="auto"/>
+            </w:pPr>
+          </w:p>
+        </w:tc>
+        <w:tc>
+          <w:tcPr>
+            <w:tcW w:w="1125" w:type="dxa"/>
+            <w:shd w:val="clear" w:color="auto" w:fill="auto"/>
+            <w:tcMar>
+              <w:top w:w="100" w:type="dxa"/>
+              <w:left w:w="100" w:type="dxa"/>
+              <w:bottom w:w="100" w:type="dxa"/>
+              <w:right w:w="100" w:type="dxa"/>
+            </w:tcMar>
+          </w:tcPr>
+          <w:p>
+            <w:pPr>
+              <w:widowControl w:val="0"/>
+              <w:pBdr>
+                <w:top w:val="nil"/>
+                <w:left w:val="nil"/>
+                <w:bottom w:val="nil"/>
+                <w:right w:val="nil"/>
+                <w:between w:val="nil"/>
+              </w:pBdr>
+              <w:spacing w:line="240" w:lineRule="auto"/>
+            </w:pPr>
+          </w:p>
+        </w:tc>
+        <w:tc>
+          <w:tcPr>
+            <w:tcW w:w="1440" w:type="dxa"/>
+            <w:shd w:val="clear" w:color="auto" w:fill="auto"/>
+            <w:tcMar>
+              <w:top w:w="100" w:type="dxa"/>
+              <w:left w:w="100" w:type="dxa"/>
+              <w:bottom w:w="100" w:type="dxa"/>
+              <w:right w:w="100" w:type="dxa"/>
+            </w:tcMar>
+          </w:tcPr>
+          <w:p>
+            <w:pPr>
+              <w:widowControl w:val="0"/>
+              <w:spacing w:line="240" w:lineRule="auto"/>
+            </w:pPr>
+            <w:r>
+              <w:rPr>
+                <w:rFonts w:ascii="Arial Unicode MS" w:eastAsia="Arial Unicode MS" w:hAnsi="Arial Unicode MS" w:cs="Arial Unicode MS"/>
+              </w:rPr>
+              <w:t>✔</w:t>
+            </w:r>
+          </w:p>
+        </w:tc>
+        <w:tc>
+          <w:tcPr>
+            <w:tcW w:w="1905" w:type="dxa"/>
+            <w:shd w:val="clear" w:color="auto" w:fill="auto"/>
+            <w:tcMar>
+              <w:top w:w="100" w:type="dxa"/>
+              <w:left w:w="100" w:type="dxa"/>
+              <w:bottom w:w="100" w:type="dxa"/>
+              <w:right w:w="100" w:type="dxa"/>
+            </w:tcMar>
+          </w:tcPr>
+          <w:p>
+            <w:pPr>
+              <w:widowControl w:val="0"/>
+              <w:pBdr>
+                <w:top w:val="nil"/>
+                <w:left w:val="nil"/>
+                <w:bottom w:val="nil"/>
+                <w:right w:val="nil"/>
+                <w:between w:val="nil"/>
+              </w:pBdr>
+              <w:spacing w:line="240" w:lineRule="auto"/>
+            </w:pPr>
+          </w:p>
+        </w:tc>
+      </w:tr>
+      <w:tr>
+        <w:trPr>
+          <w:trHeight w:val="740"/>
+        </w:trPr>
+        <w:tc>
+          <w:tcPr>
+            <w:tcW w:w="2055" w:type="dxa"/>
+            <w:shd w:val="clear" w:color="auto" w:fill="auto"/>
+            <w:tcMar>
+              <w:top w:w="100" w:type="dxa"/>
+              <w:left w:w="100" w:type="dxa"/>
+              <w:bottom w:w="100" w:type="dxa"/>
+              <w:right w:w="100" w:type="dxa"/>
+            </w:tcMar>
+          </w:tcPr>
+          <w:p>
+            <w:pPr>
+              <w:widowControl w:val="0"/>
+              <w:pBdr>
+                <w:top w:val="nil"/>
+                <w:left w:val="nil"/>
+                <w:bottom w:val="nil"/>
+                <w:right w:val="nil"/>
+                <w:between w:val="nil"/>
+              </w:pBdr>
+              <w:spacing w:line="240" w:lineRule="auto"/>
+            </w:pPr>
+            <w:r>
+              <w:t>Data Marketing de la Redoute</w:t>
+            </w:r>
+          </w:p>
+        </w:tc>
+        <w:tc>
+          <w:tcPr>
+            <w:tcW w:w="1275" w:type="dxa"/>
+            <w:shd w:val="clear" w:color="auto" w:fill="auto"/>
+            <w:tcMar>
+              <w:top w:w="100" w:type="dxa"/>
+              <w:left w:w="100" w:type="dxa"/>
+              <w:bottom w:w="100" w:type="dxa"/>
+              <w:right w:w="100" w:type="dxa"/>
+            </w:tcMar>
+          </w:tcPr>
+          <w:p>
+            <w:pPr>
+              <w:widowControl w:val="0"/>
+              <w:pBdr>
+                <w:top w:val="nil"/>
+                <w:left w:val="nil"/>
+                <w:bottom w:val="nil"/>
+                <w:right w:val="nil"/>
+                <w:between w:val="nil"/>
+              </w:pBdr>
+              <w:spacing w:line="240" w:lineRule="auto"/>
+            </w:pPr>
+            <w:r>
+              <w:rPr>
+                <w:rFonts w:ascii="Arial Unicode MS" w:eastAsia="Arial Unicode MS" w:hAnsi="Arial Unicode MS" w:cs="Arial Unicode MS"/>
+              </w:rPr>
+              <w:t>✔</w:t>
+            </w:r>
+          </w:p>
+        </w:tc>
+        <w:tc>
+          <w:tcPr>
+            <w:tcW w:w="1125" w:type="dxa"/>
+            <w:shd w:val="clear" w:color="auto" w:fill="auto"/>
+            <w:tcMar>
+              <w:top w:w="100" w:type="dxa"/>
+              <w:left w:w="100" w:type="dxa"/>
+              <w:bottom w:w="100" w:type="dxa"/>
+              <w:right w:w="100" w:type="dxa"/>
+            </w:tcMar>
+          </w:tcPr>
+          <w:p>
+            <w:pPr>
+              <w:widowControl w:val="0"/>
+              <w:pBdr>
+                <w:top w:val="nil"/>
+                <w:left w:val="nil"/>
+                <w:bottom w:val="nil"/>
+                <w:right w:val="nil"/>
+                <w:between w:val="nil"/>
+              </w:pBdr>
+              <w:spacing w:line="240" w:lineRule="auto"/>
+            </w:pPr>
+          </w:p>
+        </w:tc>
+        <w:tc>
+          <w:tcPr>
+            <w:tcW w:w="1125" w:type="dxa"/>
+            <w:shd w:val="clear" w:color="auto" w:fill="auto"/>
+            <w:tcMar>
+              <w:top w:w="100" w:type="dxa"/>
+              <w:left w:w="100" w:type="dxa"/>
+              <w:bottom w:w="100" w:type="dxa"/>
+              <w:right w:w="100" w:type="dxa"/>
+            </w:tcMar>
+          </w:tcPr>
+          <w:p>
+            <w:pPr>
+              <w:widowControl w:val="0"/>
+              <w:pBdr>
+                <w:top w:val="nil"/>
+                <w:left w:val="nil"/>
+                <w:bottom w:val="nil"/>
+                <w:right w:val="nil"/>
+                <w:between w:val="nil"/>
+              </w:pBdr>
+              <w:spacing w:line="240" w:lineRule="auto"/>
+            </w:pPr>
+            <w:r>
+              <w:rPr>
+                <w:rFonts w:ascii="Arial Unicode MS" w:eastAsia="Arial Unicode MS" w:hAnsi="Arial Unicode MS" w:cs="Arial Unicode MS"/>
+              </w:rPr>
+              <w:t>✔</w:t>
+            </w:r>
+          </w:p>
+        </w:tc>
+        <w:tc>
+          <w:tcPr>
+            <w:tcW w:w="1125" w:type="dxa"/>
+            <w:shd w:val="clear" w:color="auto" w:fill="auto"/>
+            <w:tcMar>
+              <w:top w:w="100" w:type="dxa"/>
+              <w:left w:w="100" w:type="dxa"/>
+              <w:bottom w:w="100" w:type="dxa"/>
+              <w:right w:w="100" w:type="dxa"/>
+            </w:tcMar>
+          </w:tcPr>
+          <w:p>
+            <w:pPr>
+              <w:widowControl w:val="0"/>
+              <w:pBdr>
+                <w:top w:val="nil"/>
+                <w:left w:val="nil"/>
+                <w:bottom w:val="nil"/>
+                <w:right w:val="nil"/>
+                <w:between w:val="nil"/>
+              </w:pBdr>
+              <w:spacing w:line="240" w:lineRule="auto"/>
+            </w:pPr>
+          </w:p>
+        </w:tc>
+        <w:tc>
+          <w:tcPr>
+            <w:tcW w:w="1125" w:type="dxa"/>
+            <w:shd w:val="clear" w:color="auto" w:fill="auto"/>
+            <w:tcMar>
+              <w:top w:w="100" w:type="dxa"/>
+              <w:left w:w="100" w:type="dxa"/>
+              <w:bottom w:w="100" w:type="dxa"/>
+              <w:right w:w="100" w:type="dxa"/>
+            </w:tcMar>
+          </w:tcPr>
+          <w:p>
+            <w:pPr>
+              <w:widowControl w:val="0"/>
+              <w:pBdr>
+                <w:top w:val="nil"/>
+                <w:left w:val="nil"/>
+                <w:bottom w:val="nil"/>
+                <w:right w:val="nil"/>
+                <w:between w:val="nil"/>
+              </w:pBdr>
+              <w:spacing w:line="240" w:lineRule="auto"/>
+            </w:pPr>
+            <w:r>
+              <w:rPr>
+                <w:rFonts w:ascii="Arial Unicode MS" w:eastAsia="Arial Unicode MS" w:hAnsi="Arial Unicode MS" w:cs="Arial Unicode MS"/>
+              </w:rPr>
+              <w:t>✔</w:t>
+            </w:r>
+          </w:p>
+        </w:tc>
+        <w:tc>
+          <w:tcPr>
             <w:tcW w:w="1440" w:type="dxa"/>
             <w:shd w:val="clear" w:color="auto" w:fill="auto"/>
             <w:tcMar>
@@ -1353,6 +1905,14 @@
               </w:pBdr>
               <w:spacing w:line="240" w:lineRule="auto"/>
             </w:pPr>
+            <w:proofErr w:type="spellStart"/>
+            <w:r>
+              <w:t>Funnel</w:t>
+            </w:r>
+            <w:proofErr w:type="spellEnd"/>
+            <w:r>
+              <w:t xml:space="preserve"> </w:t>
+            </w:r>
           </w:p>
         </w:tc>
         <w:tc>
@@ -1369,15 +1929,14 @@
           <w:p>
             <w:pPr>
               <w:widowControl w:val="0"/>
-              <w:pBdr>
-                <w:top w:val="nil"/>
-                <w:left w:val="nil"/>
-                <w:bottom w:val="nil"/>
-                <w:right w:val="nil"/>
-                <w:between w:val="nil"/>
-              </w:pBdr>
-              <w:spacing w:line="240" w:lineRule="auto"/>
-            </w:pPr>
+              <w:spacing w:line="240" w:lineRule="auto"/>
+            </w:pPr>
+            <w:r>
+              <w:rPr>
+                <w:rFonts w:ascii="Arial Unicode MS" w:eastAsia="Arial Unicode MS" w:hAnsi="Arial Unicode MS" w:cs="Arial Unicode MS"/>
+              </w:rPr>
+              <w:t>✔</w:t>
+            </w:r>
           </w:p>
         </w:tc>
         <w:tc>
@@ -1494,13 +2053,6 @@
           <w:p>
             <w:pPr>
               <w:widowControl w:val="0"/>
-              <w:pBdr>
-                <w:top w:val="nil"/>
-                <w:left w:val="nil"/>
-                <w:bottom w:val="nil"/>
-                <w:right w:val="nil"/>
-                <w:between w:val="nil"/>
-              </w:pBdr>
               <w:spacing w:line="240" w:lineRule="auto"/>
             </w:pPr>
           </w:p>
@@ -1519,15 +2071,14 @@
           <w:p>
             <w:pPr>
               <w:widowControl w:val="0"/>
-              <w:pBdr>
-                <w:top w:val="nil"/>
-                <w:left w:val="nil"/>
-                <w:bottom w:val="nil"/>
-                <w:right w:val="nil"/>
-                <w:between w:val="nil"/>
-              </w:pBdr>
-              <w:spacing w:line="240" w:lineRule="auto"/>
-            </w:pPr>
+              <w:spacing w:line="240" w:lineRule="auto"/>
+            </w:pPr>
+            <w:r>
+              <w:rPr>
+                <w:rFonts w:ascii="Arial Unicode MS" w:eastAsia="Arial Unicode MS" w:hAnsi="Arial Unicode MS" w:cs="Arial Unicode MS"/>
+              </w:rPr>
+              <w:t>✔</w:t>
+            </w:r>
           </w:p>
         </w:tc>
       </w:tr>
@@ -1777,9 +2328,9 @@
 <file path=word/numbering.xml><?xml version="1.0" encoding="utf-8"?>
 <w:numbering xmlns:wpc="http://schemas.microsoft.com/office/word/2010/wordprocessingCanvas" xmlns:cx="http://schemas.microsoft.com/office/drawing/2014/chartex" xmlns:cx1="http://schemas.microsoft.com/office/drawing/2015/9/8/chartex" xmlns:cx2="http://schemas.microsoft.com/office/drawing/2015/10/21/chartex" xmlns:cx3="http://schemas.microsoft.com/office/drawing/2016/5/9/chartex" xmlns:cx4="http://schemas.microsoft.com/office/drawing/2016/5/10/chartex" xmlns:cx5="http://schemas.microsoft.com/office/drawing/2016/5/11/chartex" xmlns:cx6="http://schemas.microsoft.com/office/drawing/2016/5/12/chartex" xmlns:cx7="http://schemas.microsoft.com/office/drawing/2016/5/13/chartex" xmlns:cx8="http://schemas.microsoft.com/office/drawing/2016/5/14/chartex" xmlns:mc="http://schemas.openxmlformats.org/markup-compatibility/2006" xmlns:aink="http://schemas.microsoft.com/office/drawing/2016/ink" xmlns:am3d="http://schemas.microsoft.com/office/drawing/2017/model3d" xmlns:o="urn:schemas-microsoft-com:office:office" xmlns:r="http://schemas.openxmlformats.org/officeDocument/2006/relationships" xmlns:m="http://schemas.openxmlformats.org/officeDocument/2006/math" xmlns:v="urn:schemas-microsoft-com:vml" xmlns:wp14="http://schemas.microsoft.com/office/word/2010/wordprocessingDrawing" xmlns:wp="http://schemas.openxmlformats.org/drawingml/2006/wordprocessingDrawing" xmlns:w10="urn:schemas-microsoft-com:office:word" xmlns:w="http://schemas.openxmlformats.org/wordprocessingml/2006/main" xmlns:w14="http://schemas.microsoft.com/office/word/2010/wordml" xmlns:w15="http://schemas.microsoft.com/office/word/2012/wordml" xmlns:w16cid="http://schemas.microsoft.com/office/word/2016/wordml/cid" xmlns:w16se="http://schemas.microsoft.com/office/word/2015/wordml/symex" xmlns:wpg="http://schemas.microsoft.com/office/word/2010/wordprocessingGroup" xmlns:wpi="http://schemas.microsoft.com/office/word/2010/wordprocessingInk" xmlns:wne="http://schemas.microsoft.com/office/word/2006/wordml" xmlns:wps="http://schemas.microsoft.com/office/word/2010/wordprocessingShape" mc:Ignorable="w14 w15 w16se w16cid wp14">
   <w:abstractNum w:abstractNumId="0" w15:restartNumberingAfterBreak="0">
-    <w:nsid w:val="31AE0EEA"/>
+    <w:nsid w:val="5F3778BB"/>
     <w:multiLevelType w:val="multilevel"/>
-    <w:tmpl w:val="CFEE6DB2"/>
+    <w:tmpl w:val="F9086902"/>
     <w:lvl w:ilvl="0">
       <w:start w:val="1"/>
       <w:numFmt w:val="upperRoman"/>
@@ -1889,8 +2440,124 @@
       </w:rPr>
     </w:lvl>
   </w:abstractNum>
+  <w:abstractNum w:abstractNumId="1" w15:restartNumberingAfterBreak="0">
+    <w:nsid w:val="6FE27A07"/>
+    <w:multiLevelType w:val="multilevel"/>
+    <w:tmpl w:val="737CB97A"/>
+    <w:lvl w:ilvl="0">
+      <w:start w:val="1"/>
+      <w:numFmt w:val="bullet"/>
+      <w:lvlText w:val="-"/>
+      <w:lvlJc w:val="left"/>
+      <w:pPr>
+        <w:ind w:left="720" w:hanging="360"/>
+      </w:pPr>
+      <w:rPr>
+        <w:u w:val="none"/>
+      </w:rPr>
+    </w:lvl>
+    <w:lvl w:ilvl="1">
+      <w:start w:val="1"/>
+      <w:numFmt w:val="bullet"/>
+      <w:lvlText w:val="-"/>
+      <w:lvlJc w:val="left"/>
+      <w:pPr>
+        <w:ind w:left="1440" w:hanging="360"/>
+      </w:pPr>
+      <w:rPr>
+        <w:u w:val="none"/>
+      </w:rPr>
+    </w:lvl>
+    <w:lvl w:ilvl="2">
+      <w:start w:val="1"/>
+      <w:numFmt w:val="bullet"/>
+      <w:lvlText w:val="-"/>
+      <w:lvlJc w:val="left"/>
+      <w:pPr>
+        <w:ind w:left="2160" w:hanging="360"/>
+      </w:pPr>
+      <w:rPr>
+        <w:u w:val="none"/>
+      </w:rPr>
+    </w:lvl>
+    <w:lvl w:ilvl="3">
+      <w:start w:val="1"/>
+      <w:numFmt w:val="bullet"/>
+      <w:lvlText w:val="-"/>
+      <w:lvlJc w:val="left"/>
+      <w:pPr>
+        <w:ind w:left="2880" w:hanging="360"/>
+      </w:pPr>
+      <w:rPr>
+        <w:u w:val="none"/>
+      </w:rPr>
+    </w:lvl>
+    <w:lvl w:ilvl="4">
+      <w:start w:val="1"/>
+      <w:numFmt w:val="bullet"/>
+      <w:lvlText w:val="-"/>
+      <w:lvlJc w:val="left"/>
+      <w:pPr>
+        <w:ind w:left="3600" w:hanging="360"/>
+      </w:pPr>
+      <w:rPr>
+        <w:u w:val="none"/>
+      </w:rPr>
+    </w:lvl>
+    <w:lvl w:ilvl="5">
+      <w:start w:val="1"/>
+      <w:numFmt w:val="bullet"/>
+      <w:lvlText w:val="-"/>
+      <w:lvlJc w:val="left"/>
+      <w:pPr>
+        <w:ind w:left="4320" w:hanging="360"/>
+      </w:pPr>
+      <w:rPr>
+        <w:u w:val="none"/>
+      </w:rPr>
+    </w:lvl>
+    <w:lvl w:ilvl="6">
+      <w:start w:val="1"/>
+      <w:numFmt w:val="bullet"/>
+      <w:lvlText w:val="-"/>
+      <w:lvlJc w:val="left"/>
+      <w:pPr>
+        <w:ind w:left="5040" w:hanging="360"/>
+      </w:pPr>
+      <w:rPr>
+        <w:u w:val="none"/>
+      </w:rPr>
+    </w:lvl>
+    <w:lvl w:ilvl="7">
+      <w:start w:val="1"/>
+      <w:numFmt w:val="bullet"/>
+      <w:lvlText w:val="-"/>
+      <w:lvlJc w:val="left"/>
+      <w:pPr>
+        <w:ind w:left="5760" w:hanging="360"/>
+      </w:pPr>
+      <w:rPr>
+        <w:u w:val="none"/>
+      </w:rPr>
+    </w:lvl>
+    <w:lvl w:ilvl="8">
+      <w:start w:val="1"/>
+      <w:numFmt w:val="bullet"/>
+      <w:lvlText w:val="-"/>
+      <w:lvlJc w:val="left"/>
+      <w:pPr>
+        <w:ind w:left="6480" w:hanging="360"/>
+      </w:pPr>
+      <w:rPr>
+        <w:u w:val="none"/>
+      </w:rPr>
+    </w:lvl>
+  </w:abstractNum>
   <w:num w:numId="1">
     <w:abstractNumId w:val="0"/>
+  </w:num>
+  <w:num w:numId="2">
+    <w:abstractNumId w:val="1"/>
   </w:num>
 </w:numbering>
 </file>

</xml_diff>